<commit_message>
vary legal address added
</commit_message>
<xml_diff>
--- a/Husum Workshop Playbook.docx
+++ b/Husum Workshop Playbook.docx
@@ -271,7 +271,15 @@
         <w:t xml:space="preserve">Block 1 – </w:t>
       </w:r>
       <w:r>
-        <w:t>KI-Readiness-Check</w:t>
+        <w:t>KI-</w:t>
+      </w:r>
+      <w:proofErr w:type="spellStart"/>
+      <w:r>
+        <w:t>Readiness</w:t>
+      </w:r>
+      <w:proofErr w:type="spellEnd"/>
+      <w:r>
+        <w:t>-Check</w:t>
       </w:r>
     </w:p>
     <w:p>
@@ -7233,13 +7241,26 @@
         <w:pStyle w:val="berschrift3"/>
       </w:pPr>
       <w:r>
-        <w:t>Frage 14 – KI-Readiness</w:t>
-      </w:r>
+        <w:t>Frage 14 – KI-</w:t>
+      </w:r>
+      <w:proofErr w:type="spellStart"/>
+      <w:r>
+        <w:t>Readiness</w:t>
+      </w:r>
+      <w:proofErr w:type="spellEnd"/>
     </w:p>
     <w:p/>
     <w:p>
       <w:r>
-        <w:t xml:space="preserve">Nach Beantwortung der Fragen, wie KI-ready schätzen sie ihr Unternehmen aktuell ein? </w:t>
+        <w:t>Nach Beantwortung der Fragen, wie KI-</w:t>
+      </w:r>
+      <w:proofErr w:type="spellStart"/>
+      <w:r>
+        <w:t>ready</w:t>
+      </w:r>
+      <w:proofErr w:type="spellEnd"/>
+      <w:r>
+        <w:t xml:space="preserve"> schätzen sie ihr Unternehmen aktuell ein? </w:t>
       </w:r>
       <w:r>
         <w:t>Wie gut fühlen Sie sich auf KI vorbereitet?</w:t>
@@ -9695,8 +9716,13 @@
             <w:tcW w:w="3936" w:type="dxa"/>
           </w:tcPr>
           <w:p>
-            <w:r>
-              <w:t>Know-How vorhanden</w:t>
+            <w:proofErr w:type="spellStart"/>
+            <w:r>
+              <w:t>Know-How</w:t>
+            </w:r>
+            <w:proofErr w:type="spellEnd"/>
+            <w:r>
+              <w:t xml:space="preserve"> vorhanden</w:t>
             </w:r>
           </w:p>
         </w:tc>
@@ -9892,7 +9918,15 @@
               <w:t>se</w:t>
             </w:r>
             <w:r>
-              <w:t xml:space="preserve"> (GeschG)</w:t>
+              <w:t xml:space="preserve"> (</w:t>
+            </w:r>
+            <w:proofErr w:type="spellStart"/>
+            <w:r>
+              <w:t>GeschG</w:t>
+            </w:r>
+            <w:proofErr w:type="spellEnd"/>
+            <w:r>
+              <w:t>)</w:t>
             </w:r>
           </w:p>
           <w:p>
@@ -10537,8 +10571,13 @@
                   <w:tcW w:w="3936" w:type="dxa"/>
                 </w:tcPr>
                 <w:p>
-                  <w:r>
-                    <w:t>Know-How vorhanden</w:t>
+                  <w:proofErr w:type="spellStart"/>
+                  <w:r>
+                    <w:t>Know-How</w:t>
+                  </w:r>
+                  <w:proofErr w:type="spellEnd"/>
+                  <w:r>
+                    <w:t xml:space="preserve"> vorhanden</w:t>
                   </w:r>
                 </w:p>
               </w:tc>
@@ -10719,7 +10758,15 @@
                     <w:t xml:space="preserve">■ </w:t>
                   </w:r>
                   <w:r>
-                    <w:t>Geschäftsgeheimnisse (GeschG)</w:t>
+                    <w:t>Geschäftsgeheimnisse (</w:t>
+                  </w:r>
+                  <w:proofErr w:type="spellStart"/>
+                  <w:r>
+                    <w:t>GeschG</w:t>
+                  </w:r>
+                  <w:proofErr w:type="spellEnd"/>
+                  <w:r>
+                    <w:t>)</w:t>
                   </w:r>
                 </w:p>
                 <w:p>
@@ -11421,8 +11468,13 @@
                   <w:tcW w:w="3936" w:type="dxa"/>
                 </w:tcPr>
                 <w:p>
-                  <w:r>
-                    <w:t>Know-How vorhanden</w:t>
+                  <w:proofErr w:type="spellStart"/>
+                  <w:r>
+                    <w:t>Know-How</w:t>
+                  </w:r>
+                  <w:proofErr w:type="spellEnd"/>
+                  <w:r>
+                    <w:t xml:space="preserve"> vorhanden</w:t>
                   </w:r>
                 </w:p>
               </w:tc>
@@ -11603,7 +11655,15 @@
                     <w:t xml:space="preserve">■ </w:t>
                   </w:r>
                   <w:r>
-                    <w:t>Geschäftsgeheimnisse (GeschG)</w:t>
+                    <w:t>Geschäftsgeheimnisse (</w:t>
+                  </w:r>
+                  <w:proofErr w:type="spellStart"/>
+                  <w:r>
+                    <w:t>GeschG</w:t>
+                  </w:r>
+                  <w:proofErr w:type="spellEnd"/>
+                  <w:r>
+                    <w:t>)</w:t>
                   </w:r>
                 </w:p>
                 <w:p>
@@ -12282,8 +12342,13 @@
                   <w:tcW w:w="3936" w:type="dxa"/>
                 </w:tcPr>
                 <w:p>
-                  <w:r>
-                    <w:t>Know-How vorhanden</w:t>
+                  <w:proofErr w:type="spellStart"/>
+                  <w:r>
+                    <w:t>Know-How</w:t>
+                  </w:r>
+                  <w:proofErr w:type="spellEnd"/>
+                  <w:r>
+                    <w:t xml:space="preserve"> vorhanden</w:t>
                   </w:r>
                 </w:p>
               </w:tc>
@@ -12464,7 +12529,15 @@
                     <w:t xml:space="preserve">■ </w:t>
                   </w:r>
                   <w:r>
-                    <w:t>Geschäftsgeheimnisse (GeschG)</w:t>
+                    <w:t>Geschäftsgeheimnisse (</w:t>
+                  </w:r>
+                  <w:proofErr w:type="spellStart"/>
+                  <w:r>
+                    <w:t>GeschG</w:t>
+                  </w:r>
+                  <w:proofErr w:type="spellEnd"/>
+                  <w:r>
+                    <w:t>)</w:t>
                   </w:r>
                 </w:p>
                 <w:p>
@@ -13472,8 +13545,8 @@
       </w:tblPr>
       <w:tblGrid>
         <w:gridCol w:w="3096"/>
-        <w:gridCol w:w="3911"/>
-        <w:gridCol w:w="2632"/>
+        <w:gridCol w:w="3890"/>
+        <w:gridCol w:w="2653"/>
       </w:tblGrid>
       <w:tr>
         <w:tc>
@@ -13553,23 +13626,141 @@
               <w:rPr>
                 <w:sz w:val="22"/>
                 <w:szCs w:val="22"/>
-                <w:lang w:val="fr-FR"/>
-              </w:rPr>
-            </w:pPr>
-          </w:p>
-        </w:tc>
-        <w:tc>
-          <w:tcPr>
-            <w:tcW w:w="2758" w:type="dxa"/>
-          </w:tcPr>
-          <w:p>
-            <w:pPr>
+              </w:rPr>
+            </w:pPr>
+            <w:r>
               <w:rPr>
                 <w:sz w:val="22"/>
                 <w:szCs w:val="22"/>
-                <w:lang w:val="fr-FR"/>
-              </w:rPr>
-            </w:pPr>
+              </w:rPr>
+              <w:t>VARY.LEGAL GmbH</w:t>
+            </w:r>
+            <w:r>
+              <w:rPr>
+                <w:sz w:val="22"/>
+                <w:szCs w:val="22"/>
+              </w:rPr>
+              <w:br/>
+              <w:t xml:space="preserve">c/o </w:t>
+            </w:r>
+            <w:proofErr w:type="spellStart"/>
+            <w:r>
+              <w:rPr>
+                <w:sz w:val="22"/>
+                <w:szCs w:val="22"/>
+              </w:rPr>
+              <w:t>StartWerk</w:t>
+            </w:r>
+            <w:proofErr w:type="spellEnd"/>
+            <w:r>
+              <w:rPr>
+                <w:sz w:val="22"/>
+                <w:szCs w:val="22"/>
+              </w:rPr>
+              <w:t>-A</w:t>
+            </w:r>
+            <w:r>
+              <w:rPr>
+                <w:sz w:val="22"/>
+                <w:szCs w:val="22"/>
+              </w:rPr>
+              <w:br/>
+              <w:t>Äppelallee</w:t>
+            </w:r>
+            <w:r>
+              <w:rPr>
+                <w:sz w:val="22"/>
+                <w:szCs w:val="22"/>
+              </w:rPr>
+              <w:t xml:space="preserve"> 27</w:t>
+            </w:r>
+          </w:p>
+          <w:p>
+            <w:pPr>
+              <w:rPr>
+                <w:sz w:val="22"/>
+                <w:szCs w:val="22"/>
+              </w:rPr>
+            </w:pPr>
+            <w:r>
+              <w:rPr>
+                <w:sz w:val="22"/>
+                <w:szCs w:val="22"/>
+              </w:rPr>
+              <w:t>65203 Wiesbaden</w:t>
+            </w:r>
+          </w:p>
+          <w:p>
+            <w:pPr>
+              <w:rPr>
+                <w:sz w:val="22"/>
+                <w:szCs w:val="22"/>
+              </w:rPr>
+            </w:pPr>
+          </w:p>
+          <w:p>
+            <w:pPr>
+              <w:rPr>
+                <w:sz w:val="22"/>
+                <w:szCs w:val="22"/>
+              </w:rPr>
+            </w:pPr>
+          </w:p>
+        </w:tc>
+        <w:tc>
+          <w:tcPr>
+            <w:tcW w:w="2758" w:type="dxa"/>
+          </w:tcPr>
+          <w:p>
+            <w:pPr>
+              <w:rPr>
+                <w:sz w:val="22"/>
+                <w:szCs w:val="22"/>
+              </w:rPr>
+            </w:pPr>
+            <w:r>
+              <w:rPr>
+                <w:sz w:val="22"/>
+                <w:szCs w:val="22"/>
+              </w:rPr>
+              <w:t>+49 6</w:t>
+            </w:r>
+            <w:r>
+              <w:rPr>
+                <w:sz w:val="22"/>
+                <w:szCs w:val="22"/>
+              </w:rPr>
+              <w:t>11 733 459 10</w:t>
+            </w:r>
+            <w:r>
+              <w:rPr>
+                <w:sz w:val="22"/>
+                <w:szCs w:val="22"/>
+              </w:rPr>
+              <w:br/>
+            </w:r>
+            <w:r>
+              <w:rPr>
+                <w:sz w:val="22"/>
+                <w:szCs w:val="22"/>
+              </w:rPr>
+              <w:t>kontakt@varyfy.de</w:t>
+            </w:r>
+          </w:p>
+          <w:p>
+            <w:pPr>
+              <w:rPr>
+                <w:sz w:val="22"/>
+                <w:szCs w:val="22"/>
+              </w:rPr>
+            </w:pPr>
+            <w:r>
+              <w:rPr>
+                <w:sz w:val="22"/>
+                <w:szCs w:val="22"/>
+              </w:rPr>
+              <w:t>www.varyfy.de</w:t>
+            </w:r>
           </w:p>
         </w:tc>
       </w:tr>

</xml_diff>